<commit_message>
Stopped sprite from tipping over like a box, Added all the sprite animations, Made a attack animation and battle script for player
 Made the sprite animations, Made a attack animation and battle script for player. Attack Function does not work at the moment. Stopped sprite from tipping over like a box.
</commit_message>
<xml_diff>
--- a/Havoc's Castle Dev Dairy.docx
+++ b/Havoc's Castle Dev Dairy.docx
@@ -42,6 +42,9 @@
     </w:p>
     <w:p>
       <w:r>
+        <w:rPr>
+          <w:noProof/>
+        </w:rPr>
         <w:drawing>
           <wp:inline distT="0" distB="0" distL="0" distR="0" wp14:anchorId="6EEA72C8" wp14:editId="2D9432E2">
             <wp:extent cx="5731510" cy="5437505"/>
@@ -86,6 +89,9 @@
     </w:p>
     <w:p>
       <w:r>
+        <w:rPr>
+          <w:noProof/>
+        </w:rPr>
         <w:drawing>
           <wp:inline distT="0" distB="0" distL="0" distR="0" wp14:anchorId="336F0258" wp14:editId="3E1DE8CC">
             <wp:extent cx="5611008" cy="543001"/>
@@ -138,6 +144,9 @@
     </w:p>
     <w:p>
       <w:r>
+        <w:rPr>
+          <w:noProof/>
+        </w:rPr>
         <w:lastRenderedPageBreak/>
         <w:drawing>
           <wp:inline distT="0" distB="0" distL="0" distR="0" wp14:anchorId="177F94B9" wp14:editId="6CD49927">
@@ -182,6 +191,9 @@
     <w:p/>
     <w:p>
       <w:r>
+        <w:rPr>
+          <w:noProof/>
+        </w:rPr>
         <w:drawing>
           <wp:inline distT="0" distB="0" distL="0" distR="0" wp14:anchorId="327F6D50" wp14:editId="1C37CFA6">
             <wp:extent cx="981212" cy="1467055"/>
@@ -221,15 +233,7 @@
     </w:p>
     <w:p>
       <w:r>
-        <w:t xml:space="preserve">I made an invisible </w:t>
-      </w:r>
-      <w:proofErr w:type="gramStart"/>
-      <w:r>
-        <w:t>box  as</w:t>
-      </w:r>
-      <w:proofErr w:type="gramEnd"/>
-      <w:r>
-        <w:t xml:space="preserve"> child actor for the player to be able to check if they player is on the ground. (I should probably make the Ground checker smaller.)</w:t>
+        <w:t>I made an invisible box  as child actor for the player to be able to check if they player is on the ground. (I should probably make the Ground checker smaller.)</w:t>
       </w:r>
     </w:p>
     <w:p>
@@ -239,6 +243,9 @@
     </w:p>
     <w:p>
       <w:r>
+        <w:rPr>
+          <w:noProof/>
+        </w:rPr>
         <w:drawing>
           <wp:inline distT="0" distB="0" distL="0" distR="0" wp14:anchorId="2A35F1C5" wp14:editId="4AED1F89">
             <wp:extent cx="3029373" cy="1514686"/>
@@ -282,6 +289,9 @@
         <w:t xml:space="preserve">I also made a layer for the ground </w:t>
       </w:r>
       <w:r>
+        <w:rPr>
+          <w:noProof/>
+        </w:rPr>
         <w:drawing>
           <wp:inline distT="0" distB="0" distL="0" distR="0" wp14:anchorId="06B0C14B" wp14:editId="3D215681">
             <wp:extent cx="5515745" cy="4572638"/>
@@ -342,6 +352,9 @@
         <w:t xml:space="preserve"> </w:t>
       </w:r>
       <w:r>
+        <w:rPr>
+          <w:noProof/>
+        </w:rPr>
         <w:drawing>
           <wp:inline distT="0" distB="0" distL="0" distR="0" wp14:anchorId="6784B57F" wp14:editId="1830FB76">
             <wp:extent cx="3477110" cy="2343477"/>
@@ -401,7 +414,111 @@
         <w:t xml:space="preserve">I also used late update instead of the update function. This allows for more accurate and smooth camera following so that it updates right before the player moves rather than updating as the player is moving which can mess up the camera follow. </w:t>
       </w:r>
     </w:p>
-    <w:p/>
+    <w:p>
+      <w:r>
+        <w:t>26/07/24</w:t>
+      </w:r>
+    </w:p>
+    <w:p>
+      <w:r>
+        <w:t>I left the project for a while and finally trying to come back to it. I made a Trello.</w:t>
+      </w:r>
+      <w:r>
+        <w:rPr>
+          <w:noProof/>
+        </w:rPr>
+        <w:t xml:space="preserve"> </w:t>
+      </w:r>
+      <w:r>
+        <w:drawing>
+          <wp:inline distT="0" distB="0" distL="0" distR="0" wp14:anchorId="2414C82A" wp14:editId="72A9DFC4">
+            <wp:extent cx="5731510" cy="2610485"/>
+            <wp:effectExtent l="0" t="0" r="2540" b="0"/>
+            <wp:docPr id="1481397979" name="Picture 1" descr="A screenshot of a computer&#10;&#10;Description automatically generated"/>
+            <wp:cNvGraphicFramePr>
+              <a:graphicFrameLocks xmlns:a="http://schemas.openxmlformats.org/drawingml/2006/main" noChangeAspect="1"/>
+            </wp:cNvGraphicFramePr>
+            <a:graphic xmlns:a="http://schemas.openxmlformats.org/drawingml/2006/main">
+              <a:graphicData uri="http://schemas.openxmlformats.org/drawingml/2006/picture">
+                <pic:pic xmlns:pic="http://schemas.openxmlformats.org/drawingml/2006/picture">
+                  <pic:nvPicPr>
+                    <pic:cNvPr id="1481397979" name="Picture 1" descr="A screenshot of a computer&#10;&#10;Description automatically generated"/>
+                    <pic:cNvPicPr/>
+                  </pic:nvPicPr>
+                  <pic:blipFill>
+                    <a:blip r:embed="rId12"/>
+                    <a:stretch>
+                      <a:fillRect/>
+                    </a:stretch>
+                  </pic:blipFill>
+                  <pic:spPr>
+                    <a:xfrm>
+                      <a:off x="0" y="0"/>
+                      <a:ext cx="5731510" cy="2610485"/>
+                    </a:xfrm>
+                    <a:prstGeom prst="rect">
+                      <a:avLst/>
+                    </a:prstGeom>
+                  </pic:spPr>
+                </pic:pic>
+              </a:graphicData>
+            </a:graphic>
+          </wp:inline>
+        </w:drawing>
+      </w:r>
+    </w:p>
+    <w:p>
+      <w:r>
+        <w:t>I also stopped the sprite from tipping by freezing the z rotation in the Rigid body (Inspector)</w:t>
+      </w:r>
+    </w:p>
+    <w:p>
+      <w:r>
+        <w:drawing>
+          <wp:inline distT="0" distB="0" distL="0" distR="0" wp14:anchorId="42EFC1C7" wp14:editId="02E9BD39">
+            <wp:extent cx="2534004" cy="1028844"/>
+            <wp:effectExtent l="0" t="0" r="0" b="0"/>
+            <wp:docPr id="1782675679" name="Picture 1" descr="A pixelated image of a person jumping&#10;&#10;Description automatically generated"/>
+            <wp:cNvGraphicFramePr>
+              <a:graphicFrameLocks xmlns:a="http://schemas.openxmlformats.org/drawingml/2006/main" noChangeAspect="1"/>
+            </wp:cNvGraphicFramePr>
+            <a:graphic xmlns:a="http://schemas.openxmlformats.org/drawingml/2006/main">
+              <a:graphicData uri="http://schemas.openxmlformats.org/drawingml/2006/picture">
+                <pic:pic xmlns:pic="http://schemas.openxmlformats.org/drawingml/2006/picture">
+                  <pic:nvPicPr>
+                    <pic:cNvPr id="1782675679" name="Picture 1" descr="A pixelated image of a person jumping&#10;&#10;Description automatically generated"/>
+                    <pic:cNvPicPr/>
+                  </pic:nvPicPr>
+                  <pic:blipFill>
+                    <a:blip r:embed="rId13"/>
+                    <a:stretch>
+                      <a:fillRect/>
+                    </a:stretch>
+                  </pic:blipFill>
+                  <pic:spPr>
+                    <a:xfrm>
+                      <a:off x="0" y="0"/>
+                      <a:ext cx="2534004" cy="1028844"/>
+                    </a:xfrm>
+                    <a:prstGeom prst="rect">
+                      <a:avLst/>
+                    </a:prstGeom>
+                  </pic:spPr>
+                </pic:pic>
+              </a:graphicData>
+            </a:graphic>
+          </wp:inline>
+        </w:drawing>
+      </w:r>
+    </w:p>
+    <w:p>
+      <w:r>
+        <w:t xml:space="preserve"> </w:t>
+      </w:r>
+      <w:r>
+        <w:t xml:space="preserve">Currently made the attack animation and a battle script for the player but the attack function does not work at the moment. </w:t>
+      </w:r>
+    </w:p>
     <w:p/>
     <w:sectPr>
       <w:pgSz w:w="11906" w:h="16838"/>
@@ -1353,6 +1470,24 @@
       <w:shd w:val="clear" w:color="auto" w:fill="E1DFDD"/>
     </w:rPr>
   </w:style>
+  <w:style w:type="paragraph" w:styleId="Date">
+    <w:name w:val="Date"/>
+    <w:basedOn w:val="Normal"/>
+    <w:next w:val="Normal"/>
+    <w:link w:val="DateChar"/>
+    <w:uiPriority w:val="99"/>
+    <w:semiHidden/>
+    <w:unhideWhenUsed/>
+    <w:rsid w:val="00943539"/>
+  </w:style>
+  <w:style w:type="character" w:customStyle="1" w:styleId="DateChar">
+    <w:name w:val="Date Char"/>
+    <w:basedOn w:val="DefaultParagraphFont"/>
+    <w:link w:val="Date"/>
+    <w:uiPriority w:val="99"/>
+    <w:semiHidden/>
+    <w:rsid w:val="00943539"/>
+  </w:style>
 </w:styles>
 </file>
 

</xml_diff>